<commit_message>
Adjusted formatting and added error screenshots
</commit_message>
<xml_diff>
--- a/HerronRachelLab01.docx
+++ b/HerronRachelLab01.docx
@@ -15,14 +15,7 @@
           <w:sz w:val="44"/>
           <w:szCs w:val="44"/>
         </w:rPr>
-        <w:t>Lab #1: Get Started with C# Programming Using Microsoft Visual Studi</w:t>
-      </w:r>
-      <w:r>
-        <w:rPr>
-          <w:sz w:val="44"/>
-          <w:szCs w:val="44"/>
-        </w:rPr>
-        <w:t>o</w:t>
+        <w:t>Lab #1: Get Started with C# Programming Using Microsoft Visual Studio</w:t>
       </w:r>
       <w:r>
         <w:rPr>
@@ -42,7 +35,18 @@
     </w:p>
     <w:p/>
     <w:p>
+      <w:pPr>
+        <w:pStyle w:val="Heading2"/>
+      </w:pPr>
       <w:r>
+        <w:t>Output:</w:t>
+      </w:r>
+    </w:p>
+    <w:p>
+      <w:r>
+        <w:rPr>
+          <w:noProof/>
+        </w:rPr>
         <w:drawing>
           <wp:inline distT="0" distB="0" distL="0" distR="0" wp14:anchorId="592A7931" wp14:editId="4C7599EB">
             <wp:extent cx="3715919" cy="1543050"/>
@@ -80,27 +84,23 @@
         </w:drawing>
       </w:r>
     </w:p>
+    <w:p/>
     <w:p>
       <w:pPr>
-        <w:jc w:val="center"/>
-      </w:pPr>
-    </w:p>
-    <w:p>
-      <w:pPr>
-        <w:pStyle w:val="Heading1"/>
+        <w:pStyle w:val="Heading2"/>
       </w:pPr>
       <w:r>
-        <w:t>Example-02: Performing Arithmetic operation</w:t>
+        <w:t>Errors:</w:t>
       </w:r>
     </w:p>
     <w:p/>
     <w:p>
       <w:r>
         <w:drawing>
-          <wp:inline distT="0" distB="0" distL="0" distR="0" wp14:anchorId="5AA008DE" wp14:editId="013A6512">
-            <wp:extent cx="5043701" cy="3295650"/>
-            <wp:effectExtent l="0" t="0" r="5080" b="0"/>
-            <wp:docPr id="6" name="Picture 6"/>
+          <wp:inline distT="0" distB="0" distL="0" distR="0" wp14:anchorId="3096209D" wp14:editId="517C4A76">
+            <wp:extent cx="5943600" cy="1229995"/>
+            <wp:effectExtent l="0" t="0" r="0" b="8255"/>
+            <wp:docPr id="2" name="Picture 2"/>
             <wp:cNvGraphicFramePr>
               <a:graphicFrameLocks xmlns:a="http://schemas.openxmlformats.org/drawingml/2006/main" noChangeAspect="1"/>
             </wp:cNvGraphicFramePr>
@@ -120,7 +120,7 @@
                   <pic:spPr>
                     <a:xfrm>
                       <a:off x="0" y="0"/>
-                      <a:ext cx="5053443" cy="3302016"/>
+                      <a:ext cx="5943600" cy="1229995"/>
                     </a:xfrm>
                     <a:prstGeom prst="rect">
                       <a:avLst/>
@@ -136,17 +136,137 @@
     <w:p/>
     <w:p/>
     <w:p>
+      <w:r>
+        <w:drawing>
+          <wp:inline distT="0" distB="0" distL="0" distR="0" wp14:anchorId="1A63F6FC" wp14:editId="0806DF97">
+            <wp:extent cx="3286584" cy="1381318"/>
+            <wp:effectExtent l="0" t="0" r="9525" b="9525"/>
+            <wp:docPr id="3" name="Picture 3"/>
+            <wp:cNvGraphicFramePr>
+              <a:graphicFrameLocks xmlns:a="http://schemas.openxmlformats.org/drawingml/2006/main" noChangeAspect="1"/>
+            </wp:cNvGraphicFramePr>
+            <a:graphic xmlns:a="http://schemas.openxmlformats.org/drawingml/2006/main">
+              <a:graphicData uri="http://schemas.openxmlformats.org/drawingml/2006/picture">
+                <pic:pic xmlns:pic="http://schemas.openxmlformats.org/drawingml/2006/picture">
+                  <pic:nvPicPr>
+                    <pic:cNvPr id="1" name=""/>
+                    <pic:cNvPicPr/>
+                  </pic:nvPicPr>
+                  <pic:blipFill>
+                    <a:blip r:embed="rId10"/>
+                    <a:stretch>
+                      <a:fillRect/>
+                    </a:stretch>
+                  </pic:blipFill>
+                  <pic:spPr>
+                    <a:xfrm>
+                      <a:off x="0" y="0"/>
+                      <a:ext cx="3286584" cy="1381318"/>
+                    </a:xfrm>
+                    <a:prstGeom prst="rect">
+                      <a:avLst/>
+                    </a:prstGeom>
+                  </pic:spPr>
+                </pic:pic>
+              </a:graphicData>
+            </a:graphic>
+          </wp:inline>
+        </w:drawing>
+      </w:r>
+    </w:p>
+    <w:p>
+      <w:pPr>
+        <w:jc w:val="center"/>
+      </w:pPr>
+    </w:p>
+    <w:p>
+      <w:pPr>
+        <w:jc w:val="center"/>
+      </w:pPr>
+    </w:p>
+    <w:p>
       <w:pPr>
         <w:pStyle w:val="Heading1"/>
       </w:pPr>
       <w:r>
         <w:lastRenderedPageBreak/>
+        <w:t>Example-02: Performing Arithmetic operation</w:t>
+      </w:r>
+    </w:p>
+    <w:p/>
+    <w:p>
+      <w:pPr>
+        <w:pStyle w:val="Heading2"/>
+      </w:pPr>
+      <w:r>
+        <w:t>Output:</w:t>
+      </w:r>
+    </w:p>
+    <w:p>
+      <w:r>
+        <w:rPr>
+          <w:noProof/>
+        </w:rPr>
+        <w:drawing>
+          <wp:inline distT="0" distB="0" distL="0" distR="0" wp14:anchorId="5AA008DE" wp14:editId="37B44C10">
+            <wp:extent cx="3857625" cy="2520646"/>
+            <wp:effectExtent l="0" t="0" r="0" b="0"/>
+            <wp:docPr id="6" name="Picture 6"/>
+            <wp:cNvGraphicFramePr>
+              <a:graphicFrameLocks xmlns:a="http://schemas.openxmlformats.org/drawingml/2006/main" noChangeAspect="1"/>
+            </wp:cNvGraphicFramePr>
+            <a:graphic xmlns:a="http://schemas.openxmlformats.org/drawingml/2006/main">
+              <a:graphicData uri="http://schemas.openxmlformats.org/drawingml/2006/picture">
+                <pic:pic xmlns:pic="http://schemas.openxmlformats.org/drawingml/2006/picture">
+                  <pic:nvPicPr>
+                    <pic:cNvPr id="1" name=""/>
+                    <pic:cNvPicPr/>
+                  </pic:nvPicPr>
+                  <pic:blipFill>
+                    <a:blip r:embed="rId11"/>
+                    <a:stretch>
+                      <a:fillRect/>
+                    </a:stretch>
+                  </pic:blipFill>
+                  <pic:spPr>
+                    <a:xfrm>
+                      <a:off x="0" y="0"/>
+                      <a:ext cx="3874416" cy="2531617"/>
+                    </a:xfrm>
+                    <a:prstGeom prst="rect">
+                      <a:avLst/>
+                    </a:prstGeom>
+                  </pic:spPr>
+                </pic:pic>
+              </a:graphicData>
+            </a:graphic>
+          </wp:inline>
+        </w:drawing>
+      </w:r>
+    </w:p>
+    <w:p>
+      <w:pPr>
+        <w:pStyle w:val="Heading1"/>
+      </w:pPr>
+      <w:r>
         <w:t>Example-03: Using the string Data Type</w:t>
       </w:r>
     </w:p>
     <w:p/>
     <w:p>
+      <w:pPr>
+        <w:pStyle w:val="Heading2"/>
+      </w:pPr>
       <w:r>
+        <w:t>Output:</w:t>
+      </w:r>
+    </w:p>
+    <w:p/>
+    <w:p>
+      <w:r>
+        <w:rPr>
+          <w:noProof/>
+        </w:rPr>
         <w:drawing>
           <wp:inline distT="0" distB="0" distL="0" distR="0" wp14:anchorId="3548F42E" wp14:editId="4ACC5CEE">
             <wp:extent cx="3982006" cy="2667372"/>
@@ -163,7 +283,7 @@
                     <pic:cNvPicPr/>
                   </pic:nvPicPr>
                   <pic:blipFill>
-                    <a:blip r:embed="rId10"/>
+                    <a:blip r:embed="rId12"/>
                     <a:stretch>
                       <a:fillRect/>
                     </a:stretch>
@@ -185,7 +305,7 @@
       </w:r>
     </w:p>
     <w:sectPr>
-      <w:headerReference w:type="default" r:id="rId11"/>
+      <w:headerReference w:type="default" r:id="rId13"/>
       <w:pgSz w:w="12240" w:h="15840"/>
       <w:pgMar w:top="1440" w:right="1440" w:bottom="1440" w:left="1440" w:header="720" w:footer="720" w:gutter="0"/>
       <w:cols w:space="720"/>
@@ -272,6 +392,7 @@
         <w:dataBinding w:prefixMappings="xmlns:ns0='http://schemas.openxmlformats.org/package/2006/metadata/core-properties' xmlns:ns1='http://purl.org/dc/elements/1.1/'" w:xpath="/ns0:coreProperties[1]/ns1:title[1]" w:storeItemID="{6C3C8BC8-F283-45AE-878A-BAB7291924A1}"/>
         <w:text/>
       </w:sdtPr>
+      <w:sdtEndPr/>
       <w:sdtContent>
         <w:r>
           <w:rPr>
@@ -281,6 +402,15 @@
             <w:szCs w:val="24"/>
           </w:rPr>
           <w:t>Written By: Rachel Herron</w:t>
+        </w:r>
+        <w:r>
+          <w:rPr>
+            <w:rFonts w:asciiTheme="majorHAnsi" w:eastAsiaTheme="majorEastAsia" w:hAnsiTheme="majorHAnsi" w:cstheme="majorBidi"/>
+            <w:color w:val="000000" w:themeColor="text1"/>
+            <w:sz w:val="24"/>
+            <w:szCs w:val="24"/>
+          </w:rPr>
+          <w:t xml:space="preserve"> (1945431)</w:t>
         </w:r>
       </w:sdtContent>
     </w:sdt>
@@ -314,6 +444,7 @@
           <w:calendar w:val="gregorian"/>
         </w:date>
       </w:sdtPr>
+      <w:sdtEndPr/>
       <w:sdtContent>
         <w:r>
           <w:rPr>
@@ -883,7 +1014,6 @@
     <w:next w:val="Normal"/>
     <w:link w:val="Heading2Char"/>
     <w:uiPriority w:val="9"/>
-    <w:semiHidden/>
     <w:unhideWhenUsed/>
     <w:qFormat/>
     <w:rsid w:val="00897915"/>
@@ -1127,7 +1257,6 @@
     <w:basedOn w:val="DefaultParagraphFont"/>
     <w:link w:val="Heading2"/>
     <w:uiPriority w:val="9"/>
-    <w:semiHidden/>
     <w:rsid w:val="00897915"/>
     <w:rPr>
       <w:rFonts w:asciiTheme="majorHAnsi" w:eastAsiaTheme="majorEastAsia" w:hAnsiTheme="majorHAnsi" w:cstheme="majorBidi"/>
@@ -1573,21 +1702,21 @@
     <w:charset w:val="00"/>
     <w:family w:val="swiss"/>
     <w:pitch w:val="variable"/>
-    <w:sig w:usb0="E0002AFF" w:usb1="4000ACFF" w:usb2="00000001" w:usb3="00000000" w:csb0="000001FF" w:csb1="00000000"/>
+    <w:sig w:usb0="E4002EFF" w:usb1="C200247B" w:usb2="00000009" w:usb3="00000000" w:csb0="000001FF" w:csb1="00000000"/>
   </w:font>
   <w:font w:name="Times New Roman">
     <w:panose1 w:val="02020603050405020304"/>
     <w:charset w:val="00"/>
     <w:family w:val="roman"/>
     <w:pitch w:val="variable"/>
-    <w:sig w:usb0="E0002AFF" w:usb1="C0007843" w:usb2="00000009" w:usb3="00000000" w:csb0="000001FF" w:csb1="00000000"/>
+    <w:sig w:usb0="E0002EFF" w:usb1="C000785B" w:usb2="00000009" w:usb3="00000000" w:csb0="000001FF" w:csb1="00000000"/>
   </w:font>
   <w:font w:name="Calibri Light">
     <w:panose1 w:val="020F0302020204030204"/>
     <w:charset w:val="00"/>
     <w:family w:val="swiss"/>
     <w:pitch w:val="variable"/>
-    <w:sig w:usb0="A0002AEF" w:usb1="4000207B" w:usb2="00000000" w:usb3="00000000" w:csb0="000001FF" w:csb1="00000000"/>
+    <w:sig w:usb0="E4002EFF" w:usb1="C200247B" w:usb2="00000009" w:usb3="00000000" w:csb0="000001FF" w:csb1="00000000"/>
   </w:font>
 </w:fonts>
 </file>
@@ -1609,7 +1738,9 @@
   <w:rsids>
     <w:rsidRoot w:val="00877C59"/>
     <w:rsid w:val="00543123"/>
+    <w:rsid w:val="00872C1C"/>
     <w:rsid w:val="00877C59"/>
+    <w:rsid w:val="00B33F89"/>
   </w:rsids>
   <m:mathPr>
     <m:mathFont m:val="Cambria Math"/>

</xml_diff>